<commit_message>
[Atualização] Art. 01 e 02
</commit_message>
<xml_diff>
--- a/Documentation/01. Declaração do Escopo.docx
+++ b/Documentation/01. Declaração do Escopo.docx
@@ -1,6 +1,6 @@
 
 <file path=word/document.xml><?xml version="1.0" encoding="utf-8"?>
-<w:document xmlns:wpc="http://schemas.microsoft.com/office/word/2010/wordprocessingCanvas" xmlns:cx="http://schemas.microsoft.com/office/drawing/2014/chartex" xmlns:mc="http://schemas.openxmlformats.org/markup-compatibility/2006" xmlns:o="urn:schemas-microsoft-com:office:office" xmlns:r="http://schemas.openxmlformats.org/officeDocument/2006/relationships" xmlns:m="http://schemas.openxmlformats.org/officeDocument/2006/math" xmlns:v="urn:schemas-microsoft-com:vml" xmlns:wp14="http://schemas.microsoft.com/office/word/2010/wordprocessingDrawing" xmlns:wp="http://schemas.openxmlformats.org/drawingml/2006/wordprocessingDrawing" xmlns:w10="urn:schemas-microsoft-com:office:word" xmlns:w="http://schemas.openxmlformats.org/wordprocessingml/2006/main" xmlns:w14="http://schemas.microsoft.com/office/word/2010/wordml" xmlns:w15="http://schemas.microsoft.com/office/word/2012/wordml" xmlns:w16se="http://schemas.microsoft.com/office/word/2015/wordml/symex" xmlns:wpg="http://schemas.microsoft.com/office/word/2010/wordprocessingGroup" xmlns:wpi="http://schemas.microsoft.com/office/word/2010/wordprocessingInk" xmlns:wne="http://schemas.microsoft.com/office/word/2006/wordml" xmlns:wps="http://schemas.microsoft.com/office/word/2010/wordprocessingShape" mc:Ignorable="w14 w15 w16se wp14">
+<w:document xmlns:wpc="http://schemas.microsoft.com/office/word/2010/wordprocessingCanvas" xmlns:cx="http://schemas.microsoft.com/office/drawing/2014/chartex" xmlns:cx1="http://schemas.microsoft.com/office/drawing/2015/9/8/chartex" xmlns:cx2="http://schemas.microsoft.com/office/drawing/2015/10/21/chartex" xmlns:cx3="http://schemas.microsoft.com/office/drawing/2016/5/9/chartex" xmlns:cx4="http://schemas.microsoft.com/office/drawing/2016/5/10/chartex" xmlns:cx5="http://schemas.microsoft.com/office/drawing/2016/5/11/chartex" xmlns:cx6="http://schemas.microsoft.com/office/drawing/2016/5/12/chartex" xmlns:cx7="http://schemas.microsoft.com/office/drawing/2016/5/13/chartex" xmlns:cx8="http://schemas.microsoft.com/office/drawing/2016/5/14/chartex" xmlns:mc="http://schemas.openxmlformats.org/markup-compatibility/2006" xmlns:aink="http://schemas.microsoft.com/office/drawing/2016/ink" xmlns:am3d="http://schemas.microsoft.com/office/drawing/2017/model3d" xmlns:o="urn:schemas-microsoft-com:office:office" xmlns:r="http://schemas.openxmlformats.org/officeDocument/2006/relationships" xmlns:m="http://schemas.openxmlformats.org/officeDocument/2006/math" xmlns:v="urn:schemas-microsoft-com:vml" xmlns:wp14="http://schemas.microsoft.com/office/word/2010/wordprocessingDrawing" xmlns:wp="http://schemas.openxmlformats.org/drawingml/2006/wordprocessingDrawing" xmlns:w10="urn:schemas-microsoft-com:office:word" xmlns:w="http://schemas.openxmlformats.org/wordprocessingml/2006/main" xmlns:w14="http://schemas.microsoft.com/office/word/2010/wordml" xmlns:w15="http://schemas.microsoft.com/office/word/2012/wordml" xmlns:w16cex="http://schemas.microsoft.com/office/word/2018/wordml/cex" xmlns:w16cid="http://schemas.microsoft.com/office/word/2016/wordml/cid" xmlns:w16="http://schemas.microsoft.com/office/word/2018/wordml" xmlns:w16sdtdh="http://schemas.microsoft.com/office/word/2020/wordml/sdtdatahash" xmlns:w16se="http://schemas.microsoft.com/office/word/2015/wordml/symex" xmlns:wpg="http://schemas.microsoft.com/office/word/2010/wordprocessingGroup" xmlns:wpi="http://schemas.microsoft.com/office/word/2010/wordprocessingInk" xmlns:wne="http://schemas.microsoft.com/office/word/2006/wordml" xmlns:wps="http://schemas.microsoft.com/office/word/2010/wordprocessingShape" mc:Ignorable="w14 w15 w16se w16cid w16 w16cex w16sdtdh wp14">
   <w:body>
     <w:p>
       <w:pPr>
@@ -319,27 +319,6 @@
         <w:t>auxiliando no preparo e envio dos seus pedidos.</w:t>
       </w:r>
     </w:p>
-    <w:p>
-      <w:pPr>
-        <w:pStyle w:val="Corpodetexto"/>
-        <w:spacing w:line="360" w:lineRule="auto"/>
-        <w:ind w:left="102" w:right="111" w:firstLine="707"/>
-        <w:jc w:val="both"/>
-      </w:pPr>
-    </w:p>
-    <w:p>
-      <w:pPr>
-        <w:widowControl/>
-        <w:autoSpaceDE/>
-        <w:autoSpaceDN/>
-        <w:rPr>
-          <w:rFonts w:ascii="Times New Roman" w:eastAsia="Times New Roman" w:hAnsi="Times New Roman" w:cs="Times New Roman"/>
-          <w:sz w:val="24"/>
-          <w:szCs w:val="24"/>
-          <w:lang w:val="pt-BR" w:eastAsia="pt-BR"/>
-        </w:rPr>
-      </w:pPr>
-    </w:p>
     <w:tbl>
       <w:tblPr>
         <w:tblW w:w="0" w:type="auto"/>
@@ -353,12 +332,13 @@
         <w:tblLook w:val="04A0" w:firstRow="1" w:lastRow="0" w:firstColumn="1" w:lastColumn="0" w:noHBand="0" w:noVBand="1"/>
       </w:tblPr>
       <w:tblGrid>
-        <w:gridCol w:w="3466"/>
-        <w:gridCol w:w="1040"/>
+        <w:gridCol w:w="206"/>
+        <w:gridCol w:w="206"/>
       </w:tblGrid>
       <w:tr>
         <w:trPr>
           <w:trHeight w:val="440"/>
+          <w14:conflictDel w:id="0" w:author="Gyovane Souzza"/>
         </w:trPr>
         <w:tc>
           <w:tcPr>
@@ -384,32 +364,35 @@
               <w:widowControl/>
               <w:autoSpaceDE/>
               <w:autoSpaceDN/>
-              <w:jc w:val="center"/>
               <w:rPr>
+                <w14:conflictDel w:id="1" w:author="Gyovane Souzza"/>
                 <w:rFonts w:ascii="Times New Roman" w:eastAsia="Times New Roman" w:hAnsi="Times New Roman" w:cs="Times New Roman"/>
                 <w:sz w:val="24"/>
                 <w:szCs w:val="24"/>
                 <w:lang w:val="pt-BR" w:eastAsia="pt-BR"/>
               </w:rPr>
             </w:pPr>
-            <w:proofErr w:type="spellStart"/>
-            <w:r>
-              <w:rPr>
-                <w:rFonts w:ascii="Times New Roman" w:eastAsia="Times New Roman" w:hAnsi="Times New Roman" w:cs="Times New Roman"/>
-                <w:b/>
-                <w:bCs/>
-                <w:color w:val="000000"/>
-                <w:sz w:val="28"/>
-                <w:szCs w:val="36"/>
-                <w:lang w:val="pt-BR" w:eastAsia="pt-BR"/>
-              </w:rPr>
-              <w:t>Stakeholders</w:t>
-            </w:r>
-            <w:proofErr w:type="spellEnd"/>
+            <w14:conflictDel w:id="2" w:author="Gyovane Souzza">
+              <w:r>
+                <w:rPr>
+                  <w:rFonts w:ascii="Times New Roman" w:eastAsia="Times New Roman" w:hAnsi="Times New Roman" w:cs="Times New Roman"/>
+                  <w:b/>
+                  <w:bCs/>
+                  <w:color w:val="000000"/>
+                  <w:sz w:val="28"/>
+                  <w:szCs w:val="36"/>
+                  <w:lang w:val="pt-BR" w:eastAsia="pt-BR"/>
+                </w:rPr>
+                <w:t>Stakeholders</w:t>
+              </w:r>
+            </w14:conflictDel>
           </w:p>
         </w:tc>
       </w:tr>
       <w:tr>
+        <w:trPr>
+          <w14:conflictDel w:id="3" w:author="Gyovane Souzza"/>
+        </w:trPr>
         <w:tc>
           <w:tcPr>
             <w:tcW w:w="0" w:type="auto"/>
@@ -433,22 +416,25 @@
               <w:autoSpaceDE/>
               <w:autoSpaceDN/>
               <w:rPr>
+                <w14:conflictDel w:id="4" w:author="Gyovane Souzza"/>
                 <w:rFonts w:ascii="Times New Roman" w:eastAsia="Times New Roman" w:hAnsi="Times New Roman" w:cs="Times New Roman"/>
                 <w:sz w:val="24"/>
                 <w:szCs w:val="24"/>
                 <w:lang w:val="pt-BR" w:eastAsia="pt-BR"/>
               </w:rPr>
             </w:pPr>
-            <w:r>
-              <w:rPr>
-                <w:rFonts w:ascii="Times New Roman" w:eastAsia="Times New Roman" w:hAnsi="Times New Roman" w:cs="Times New Roman"/>
-                <w:color w:val="000000"/>
-                <w:sz w:val="24"/>
-                <w:szCs w:val="24"/>
-                <w:lang w:val="pt-BR" w:eastAsia="pt-BR"/>
-              </w:rPr>
-              <w:t>Ariane Silva de Brito</w:t>
-            </w:r>
+            <w14:conflictDel w:id="5" w:author="Gyovane Souzza">
+              <w:r>
+                <w:rPr>
+                  <w:rFonts w:ascii="Times New Roman" w:eastAsia="Times New Roman" w:hAnsi="Times New Roman" w:cs="Times New Roman"/>
+                  <w:color w:val="000000"/>
+                  <w:sz w:val="24"/>
+                  <w:szCs w:val="24"/>
+                  <w:lang w:val="pt-BR" w:eastAsia="pt-BR"/>
+                </w:rPr>
+                <w:t>Ariane Silva de Brito</w:t>
+              </w:r>
+            </w14:conflictDel>
           </w:p>
         </w:tc>
         <w:tc>
@@ -474,25 +460,31 @@
               <w:autoSpaceDE/>
               <w:autoSpaceDN/>
               <w:rPr>
+                <w14:conflictDel w:id="6" w:author="Gyovane Souzza"/>
                 <w:rFonts w:ascii="Times New Roman" w:eastAsia="Times New Roman" w:hAnsi="Times New Roman" w:cs="Times New Roman"/>
                 <w:sz w:val="24"/>
                 <w:szCs w:val="24"/>
                 <w:lang w:val="pt-BR" w:eastAsia="pt-BR"/>
               </w:rPr>
             </w:pPr>
-            <w:r>
-              <w:rPr>
-                <w:rFonts w:ascii="Times New Roman" w:eastAsia="Times New Roman" w:hAnsi="Times New Roman" w:cs="Times New Roman"/>
-                <w:sz w:val="24"/>
-                <w:szCs w:val="24"/>
-                <w:lang w:val="pt-BR" w:eastAsia="pt-BR"/>
-              </w:rPr>
-              <w:t>1904028</w:t>
-            </w:r>
+            <w14:conflictDel w:id="7" w:author="Gyovane Souzza">
+              <w:r>
+                <w:rPr>
+                  <w:rFonts w:ascii="Times New Roman" w:eastAsia="Times New Roman" w:hAnsi="Times New Roman" w:cs="Times New Roman"/>
+                  <w:sz w:val="24"/>
+                  <w:szCs w:val="24"/>
+                  <w:lang w:val="pt-BR" w:eastAsia="pt-BR"/>
+                </w:rPr>
+                <w:t>1904028</w:t>
+              </w:r>
+            </w14:conflictDel>
           </w:p>
         </w:tc>
       </w:tr>
       <w:tr>
+        <w:trPr>
+          <w14:conflictDel w:id="8" w:author="Gyovane Souzza"/>
+        </w:trPr>
         <w:tc>
           <w:tcPr>
             <w:tcW w:w="0" w:type="auto"/>
@@ -516,34 +508,25 @@
               <w:autoSpaceDE/>
               <w:autoSpaceDN/>
               <w:rPr>
+                <w14:conflictDel w:id="9" w:author="Gyovane Souzza"/>
                 <w:rFonts w:ascii="Times New Roman" w:eastAsia="Times New Roman" w:hAnsi="Times New Roman" w:cs="Times New Roman"/>
                 <w:sz w:val="24"/>
                 <w:szCs w:val="24"/>
                 <w:lang w:val="pt-BR" w:eastAsia="pt-BR"/>
               </w:rPr>
             </w:pPr>
-            <w:proofErr w:type="spellStart"/>
-            <w:r>
-              <w:rPr>
-                <w:rFonts w:ascii="Times New Roman" w:eastAsia="Times New Roman" w:hAnsi="Times New Roman" w:cs="Times New Roman"/>
-                <w:color w:val="000000"/>
-                <w:sz w:val="24"/>
-                <w:szCs w:val="24"/>
-                <w:lang w:val="pt-BR" w:eastAsia="pt-BR"/>
-              </w:rPr>
-              <w:t>Deivison</w:t>
-            </w:r>
-            <w:proofErr w:type="spellEnd"/>
-            <w:r>
-              <w:rPr>
-                <w:rFonts w:ascii="Times New Roman" w:eastAsia="Times New Roman" w:hAnsi="Times New Roman" w:cs="Times New Roman"/>
-                <w:color w:val="000000"/>
-                <w:sz w:val="24"/>
-                <w:szCs w:val="24"/>
-                <w:lang w:val="pt-BR" w:eastAsia="pt-BR"/>
-              </w:rPr>
-              <w:t xml:space="preserve"> Andrade Souza</w:t>
-            </w:r>
+            <w14:conflictDel w:id="10" w:author="Gyovane Souzza">
+              <w:r>
+                <w:rPr>
+                  <w:rFonts w:ascii="Times New Roman" w:eastAsia="Times New Roman" w:hAnsi="Times New Roman" w:cs="Times New Roman"/>
+                  <w:color w:val="000000"/>
+                  <w:sz w:val="24"/>
+                  <w:szCs w:val="24"/>
+                  <w:lang w:val="pt-BR" w:eastAsia="pt-BR"/>
+                </w:rPr>
+                <w:t>Deivison Andrade Souza</w:t>
+              </w:r>
+            </w14:conflictDel>
           </w:p>
         </w:tc>
         <w:tc>
@@ -569,25 +552,31 @@
               <w:autoSpaceDE/>
               <w:autoSpaceDN/>
               <w:rPr>
+                <w14:conflictDel w:id="11" w:author="Gyovane Souzza"/>
                 <w:rFonts w:ascii="Times New Roman" w:eastAsia="Times New Roman" w:hAnsi="Times New Roman" w:cs="Times New Roman"/>
                 <w:sz w:val="24"/>
                 <w:szCs w:val="24"/>
                 <w:lang w:val="pt-BR" w:eastAsia="pt-BR"/>
               </w:rPr>
             </w:pPr>
-            <w:r>
-              <w:rPr>
-                <w:rFonts w:ascii="Times New Roman" w:eastAsia="Times New Roman" w:hAnsi="Times New Roman" w:cs="Times New Roman"/>
-                <w:sz w:val="24"/>
-                <w:szCs w:val="24"/>
-                <w:lang w:val="pt-BR" w:eastAsia="pt-BR"/>
-              </w:rPr>
-              <w:t>1903687</w:t>
-            </w:r>
+            <w14:conflictDel w:id="12" w:author="Gyovane Souzza">
+              <w:r>
+                <w:rPr>
+                  <w:rFonts w:ascii="Times New Roman" w:eastAsia="Times New Roman" w:hAnsi="Times New Roman" w:cs="Times New Roman"/>
+                  <w:sz w:val="24"/>
+                  <w:szCs w:val="24"/>
+                  <w:lang w:val="pt-BR" w:eastAsia="pt-BR"/>
+                </w:rPr>
+                <w:t>1903687</w:t>
+              </w:r>
+            </w14:conflictDel>
           </w:p>
         </w:tc>
       </w:tr>
       <w:tr>
+        <w:trPr>
+          <w14:conflictDel w:id="13" w:author="Gyovane Souzza"/>
+        </w:trPr>
         <w:tc>
           <w:tcPr>
             <w:tcW w:w="0" w:type="auto"/>
@@ -611,34 +600,25 @@
               <w:autoSpaceDE/>
               <w:autoSpaceDN/>
               <w:rPr>
+                <w14:conflictDel w:id="14" w:author="Gyovane Souzza"/>
                 <w:rFonts w:ascii="Times New Roman" w:eastAsia="Times New Roman" w:hAnsi="Times New Roman" w:cs="Times New Roman"/>
                 <w:sz w:val="24"/>
                 <w:szCs w:val="24"/>
                 <w:lang w:val="pt-BR" w:eastAsia="pt-BR"/>
               </w:rPr>
             </w:pPr>
-            <w:proofErr w:type="spellStart"/>
-            <w:r>
-              <w:rPr>
-                <w:rFonts w:ascii="Times New Roman" w:eastAsia="Times New Roman" w:hAnsi="Times New Roman" w:cs="Times New Roman"/>
-                <w:color w:val="000000"/>
-                <w:sz w:val="24"/>
-                <w:szCs w:val="24"/>
-                <w:lang w:val="pt-BR" w:eastAsia="pt-BR"/>
-              </w:rPr>
-              <w:t>Gyovane</w:t>
-            </w:r>
-            <w:proofErr w:type="spellEnd"/>
-            <w:r>
-              <w:rPr>
-                <w:rFonts w:ascii="Times New Roman" w:eastAsia="Times New Roman" w:hAnsi="Times New Roman" w:cs="Times New Roman"/>
-                <w:color w:val="000000"/>
-                <w:sz w:val="24"/>
-                <w:szCs w:val="24"/>
-                <w:lang w:val="pt-BR" w:eastAsia="pt-BR"/>
-              </w:rPr>
-              <w:t xml:space="preserve"> Pereira de Souza Araujo</w:t>
-            </w:r>
+            <w14:conflictDel w:id="15" w:author="Gyovane Souzza">
+              <w:r>
+                <w:rPr>
+                  <w:rFonts w:ascii="Times New Roman" w:eastAsia="Times New Roman" w:hAnsi="Times New Roman" w:cs="Times New Roman"/>
+                  <w:color w:val="000000"/>
+                  <w:sz w:val="24"/>
+                  <w:szCs w:val="24"/>
+                  <w:lang w:val="pt-BR" w:eastAsia="pt-BR"/>
+                </w:rPr>
+                <w:t>Gyovane Pereira de Souza Araujo</w:t>
+              </w:r>
+            </w14:conflictDel>
           </w:p>
         </w:tc>
         <w:tc>
@@ -664,25 +644,31 @@
               <w:autoSpaceDE/>
               <w:autoSpaceDN/>
               <w:rPr>
+                <w14:conflictDel w:id="16" w:author="Gyovane Souzza"/>
                 <w:rFonts w:ascii="Times New Roman" w:eastAsia="Times New Roman" w:hAnsi="Times New Roman" w:cs="Times New Roman"/>
                 <w:sz w:val="24"/>
                 <w:szCs w:val="24"/>
                 <w:lang w:val="pt-BR" w:eastAsia="pt-BR"/>
               </w:rPr>
             </w:pPr>
-            <w:r>
-              <w:rPr>
-                <w:rFonts w:ascii="Times New Roman" w:eastAsia="Times New Roman" w:hAnsi="Times New Roman" w:cs="Times New Roman"/>
-                <w:sz w:val="24"/>
-                <w:szCs w:val="24"/>
-                <w:lang w:val="pt-BR" w:eastAsia="pt-BR"/>
-              </w:rPr>
-              <w:t>1904031</w:t>
-            </w:r>
+            <w14:conflictDel w:id="17" w:author="Gyovane Souzza">
+              <w:r>
+                <w:rPr>
+                  <w:rFonts w:ascii="Times New Roman" w:eastAsia="Times New Roman" w:hAnsi="Times New Roman" w:cs="Times New Roman"/>
+                  <w:sz w:val="24"/>
+                  <w:szCs w:val="24"/>
+                  <w:lang w:val="pt-BR" w:eastAsia="pt-BR"/>
+                </w:rPr>
+                <w:t>1904031</w:t>
+              </w:r>
+            </w14:conflictDel>
           </w:p>
         </w:tc>
       </w:tr>
       <w:tr>
+        <w:trPr>
+          <w14:conflictDel w:id="18" w:author="Gyovane Souzza"/>
+        </w:trPr>
         <w:tc>
           <w:tcPr>
             <w:tcW w:w="0" w:type="auto"/>
@@ -706,22 +692,25 @@
               <w:autoSpaceDE/>
               <w:autoSpaceDN/>
               <w:rPr>
+                <w14:conflictDel w:id="19" w:author="Gyovane Souzza"/>
                 <w:rFonts w:ascii="Times New Roman" w:eastAsia="Times New Roman" w:hAnsi="Times New Roman" w:cs="Times New Roman"/>
                 <w:sz w:val="24"/>
                 <w:szCs w:val="24"/>
                 <w:lang w:val="pt-BR" w:eastAsia="pt-BR"/>
               </w:rPr>
             </w:pPr>
-            <w:r>
-              <w:rPr>
-                <w:rFonts w:ascii="Times New Roman" w:eastAsia="Times New Roman" w:hAnsi="Times New Roman" w:cs="Times New Roman"/>
-                <w:color w:val="000000"/>
-                <w:sz w:val="24"/>
-                <w:szCs w:val="24"/>
-                <w:lang w:val="pt-BR" w:eastAsia="pt-BR"/>
-              </w:rPr>
-              <w:t>Rafaela Oliveira de Sousa</w:t>
-            </w:r>
+            <w14:conflictDel w:id="20" w:author="Gyovane Souzza">
+              <w:r>
+                <w:rPr>
+                  <w:rFonts w:ascii="Times New Roman" w:eastAsia="Times New Roman" w:hAnsi="Times New Roman" w:cs="Times New Roman"/>
+                  <w:color w:val="000000"/>
+                  <w:sz w:val="24"/>
+                  <w:szCs w:val="24"/>
+                  <w:lang w:val="pt-BR" w:eastAsia="pt-BR"/>
+                </w:rPr>
+                <w:t>Rafaela Oliveira de Sousa</w:t>
+              </w:r>
+            </w14:conflictDel>
           </w:p>
         </w:tc>
         <w:tc>
@@ -747,28 +736,32 @@
               <w:autoSpaceDE/>
               <w:autoSpaceDN/>
               <w:rPr>
+                <w14:conflictDel w:id="21" w:author="Gyovane Souzza"/>
                 <w:rFonts w:ascii="Times New Roman" w:eastAsia="Times New Roman" w:hAnsi="Times New Roman" w:cs="Times New Roman"/>
                 <w:sz w:val="24"/>
                 <w:szCs w:val="24"/>
                 <w:lang w:val="pt-BR" w:eastAsia="pt-BR"/>
               </w:rPr>
             </w:pPr>
-            <w:r>
-              <w:rPr>
-                <w:rFonts w:ascii="Times New Roman" w:eastAsia="Times New Roman" w:hAnsi="Times New Roman" w:cs="Times New Roman"/>
-                <w:color w:val="000000"/>
-                <w:sz w:val="24"/>
-                <w:szCs w:val="24"/>
-                <w:lang w:val="pt-BR" w:eastAsia="pt-BR"/>
-              </w:rPr>
-              <w:t>1903063</w:t>
-            </w:r>
+            <w14:conflictDel w:id="22" w:author="Gyovane Souzza">
+              <w:r>
+                <w:rPr>
+                  <w:rFonts w:ascii="Times New Roman" w:eastAsia="Times New Roman" w:hAnsi="Times New Roman" w:cs="Times New Roman"/>
+                  <w:color w:val="000000"/>
+                  <w:sz w:val="24"/>
+                  <w:szCs w:val="24"/>
+                  <w:lang w:val="pt-BR" w:eastAsia="pt-BR"/>
+                </w:rPr>
+                <w:t>1903063</w:t>
+              </w:r>
+            </w14:conflictDel>
           </w:p>
         </w:tc>
       </w:tr>
       <w:tr>
         <w:trPr>
           <w:trHeight w:val="465"/>
+          <w14:conflictDel w:id="23" w:author="Gyovane Souzza"/>
         </w:trPr>
         <w:tc>
           <w:tcPr>
@@ -793,18 +786,23 @@
               <w:autoSpaceDE/>
               <w:autoSpaceDN/>
               <w:rPr>
+                <w14:conflictDel w:id="24" w:author="Gyovane Souzza"/>
                 <w:rFonts w:ascii="Times New Roman" w:eastAsia="Times New Roman" w:hAnsi="Times New Roman" w:cs="Times New Roman"/>
                 <w:sz w:val="24"/>
                 <w:szCs w:val="24"/>
                 <w:lang w:val="pt-BR" w:eastAsia="pt-BR"/>
               </w:rPr>
             </w:pPr>
-            <w:r>
-              <w:t>S</w:t>
-            </w:r>
-            <w:r>
-              <w:t>ilvaneide Alves Cerqueira</w:t>
-            </w:r>
+            <w14:conflictDel w:id="25" w:author="Gyovane Souzza">
+              <w:r>
+                <w:t>S</w:t>
+              </w:r>
+            </w14:conflictDel>
+            <w14:conflictDel w:id="26" w:author="Gyovane Souzza">
+              <w:r>
+                <w:t>ilvaneide Alves Cerqueira</w:t>
+              </w:r>
+            </w14:conflictDel>
           </w:p>
         </w:tc>
         <w:tc>
@@ -830,26 +828,29 @@
               <w:autoSpaceDE/>
               <w:autoSpaceDN/>
               <w:rPr>
+                <w14:conflictDel w:id="27" w:author="Gyovane Souzza"/>
                 <w:rFonts w:ascii="Times New Roman" w:eastAsia="Times New Roman" w:hAnsi="Times New Roman" w:cs="Times New Roman"/>
                 <w:sz w:val="24"/>
                 <w:szCs w:val="24"/>
                 <w:lang w:val="pt-BR" w:eastAsia="pt-BR"/>
               </w:rPr>
             </w:pPr>
-            <w:r>
-              <w:rPr>
-                <w:rFonts w:ascii="Times New Roman" w:eastAsia="Times New Roman" w:hAnsi="Times New Roman" w:cs="Times New Roman"/>
-                <w:color w:val="000000"/>
-                <w:sz w:val="24"/>
-                <w:szCs w:val="24"/>
-                <w:lang w:val="pt-BR" w:eastAsia="pt-BR"/>
-              </w:rPr>
-              <w:t>Cliente</w:t>
-            </w:r>
+            <w14:conflictDel w:id="28" w:author="Gyovane Souzza">
+              <w:r>
+                <w:rPr>
+                  <w:rFonts w:ascii="Times New Roman" w:eastAsia="Times New Roman" w:hAnsi="Times New Roman" w:cs="Times New Roman"/>
+                  <w:color w:val="000000"/>
+                  <w:sz w:val="24"/>
+                  <w:szCs w:val="24"/>
+                  <w:lang w:val="pt-BR" w:eastAsia="pt-BR"/>
+                </w:rPr>
+                <w:t>Cliente</w:t>
+              </w:r>
+            </w14:conflictDel>
           </w:p>
         </w:tc>
-        <w:bookmarkStart w:id="0" w:name="_GoBack"/>
-        <w:bookmarkEnd w:id="0"/>
+        <w:bookmarkStart w:id="29" w:name="_GoBack"/>
+        <w:bookmarkEnd w:id="29"/>
       </w:tr>
     </w:tbl>
     <w:p>
@@ -875,8 +876,20 @@
 </w:document>
 </file>
 
+<file path=word/numbering.xml><?xml version="1.0" encoding="utf-8"?>
+<w:numbering xmlns:wpc="http://schemas.microsoft.com/office/word/2010/wordprocessingCanvas" xmlns:cx="http://schemas.microsoft.com/office/drawing/2014/chartex" xmlns:cx1="http://schemas.microsoft.com/office/drawing/2015/9/8/chartex" xmlns:cx2="http://schemas.microsoft.com/office/drawing/2015/10/21/chartex" xmlns:cx3="http://schemas.microsoft.com/office/drawing/2016/5/9/chartex" xmlns:cx4="http://schemas.microsoft.com/office/drawing/2016/5/10/chartex" xmlns:cx5="http://schemas.microsoft.com/office/drawing/2016/5/11/chartex" xmlns:cx6="http://schemas.microsoft.com/office/drawing/2016/5/12/chartex" xmlns:cx7="http://schemas.microsoft.com/office/drawing/2016/5/13/chartex" xmlns:cx8="http://schemas.microsoft.com/office/drawing/2016/5/14/chartex" xmlns:mc="http://schemas.openxmlformats.org/markup-compatibility/2006" xmlns:aink="http://schemas.microsoft.com/office/drawing/2016/ink" xmlns:am3d="http://schemas.microsoft.com/office/drawing/2017/model3d" xmlns:o="urn:schemas-microsoft-com:office:office" xmlns:r="http://schemas.openxmlformats.org/officeDocument/2006/relationships" xmlns:m="http://schemas.openxmlformats.org/officeDocument/2006/math" xmlns:v="urn:schemas-microsoft-com:vml" xmlns:wp14="http://schemas.microsoft.com/office/word/2010/wordprocessingDrawing" xmlns:wp="http://schemas.openxmlformats.org/drawingml/2006/wordprocessingDrawing" xmlns:w10="urn:schemas-microsoft-com:office:word" xmlns:w="http://schemas.openxmlformats.org/wordprocessingml/2006/main" xmlns:w14="http://schemas.microsoft.com/office/word/2010/wordml" xmlns:w15="http://schemas.microsoft.com/office/word/2012/wordml" xmlns:w16cex="http://schemas.microsoft.com/office/word/2018/wordml/cex" xmlns:w16cid="http://schemas.microsoft.com/office/word/2016/wordml/cid" xmlns:w16="http://schemas.microsoft.com/office/word/2018/wordml" xmlns:w16sdtdh="http://schemas.microsoft.com/office/word/2020/wordml/sdtdatahash" xmlns:w16se="http://schemas.microsoft.com/office/word/2015/wordml/symex" xmlns:wpg="http://schemas.microsoft.com/office/word/2010/wordprocessingGroup" xmlns:wpi="http://schemas.microsoft.com/office/word/2010/wordprocessingInk" xmlns:wne="http://schemas.microsoft.com/office/word/2006/wordml" xmlns:wps="http://schemas.microsoft.com/office/word/2010/wordprocessingShape" mc:Ignorable="w14 w15 w16se w16cid w16 w16cex w16sdtdh wp14"/>
+</file>
+
+<file path=word/people.xml><?xml version="1.0" encoding="utf-8"?>
+<w15:people xmlns:wpc="http://schemas.microsoft.com/office/word/2010/wordprocessingCanvas" xmlns:cx="http://schemas.microsoft.com/office/drawing/2014/chartex" xmlns:cx1="http://schemas.microsoft.com/office/drawing/2015/9/8/chartex" xmlns:cx2="http://schemas.microsoft.com/office/drawing/2015/10/21/chartex" xmlns:cx3="http://schemas.microsoft.com/office/drawing/2016/5/9/chartex" xmlns:cx4="http://schemas.microsoft.com/office/drawing/2016/5/10/chartex" xmlns:cx5="http://schemas.microsoft.com/office/drawing/2016/5/11/chartex" xmlns:cx6="http://schemas.microsoft.com/office/drawing/2016/5/12/chartex" xmlns:cx7="http://schemas.microsoft.com/office/drawing/2016/5/13/chartex" xmlns:cx8="http://schemas.microsoft.com/office/drawing/2016/5/14/chartex" xmlns:mc="http://schemas.openxmlformats.org/markup-compatibility/2006" xmlns:aink="http://schemas.microsoft.com/office/drawing/2016/ink" xmlns:am3d="http://schemas.microsoft.com/office/drawing/2017/model3d" xmlns:o="urn:schemas-microsoft-com:office:office" xmlns:r="http://schemas.openxmlformats.org/officeDocument/2006/relationships" xmlns:m="http://schemas.openxmlformats.org/officeDocument/2006/math" xmlns:v="urn:schemas-microsoft-com:vml" xmlns:wp14="http://schemas.microsoft.com/office/word/2010/wordprocessingDrawing" xmlns:wp="http://schemas.openxmlformats.org/drawingml/2006/wordprocessingDrawing" xmlns:w10="urn:schemas-microsoft-com:office:word" xmlns:w="http://schemas.openxmlformats.org/wordprocessingml/2006/main" xmlns:w14="http://schemas.microsoft.com/office/word/2010/wordml" xmlns:w15="http://schemas.microsoft.com/office/word/2012/wordml" xmlns:w16cex="http://schemas.microsoft.com/office/word/2018/wordml/cex" xmlns:w16cid="http://schemas.microsoft.com/office/word/2016/wordml/cid" xmlns:w16="http://schemas.microsoft.com/office/word/2018/wordml" xmlns:w16sdtdh="http://schemas.microsoft.com/office/word/2020/wordml/sdtdatahash" xmlns:w16se="http://schemas.microsoft.com/office/word/2015/wordml/symex" xmlns:wpg="http://schemas.microsoft.com/office/word/2010/wordprocessingGroup" xmlns:wpi="http://schemas.microsoft.com/office/word/2010/wordprocessingInk" xmlns:wne="http://schemas.microsoft.com/office/word/2006/wordml" xmlns:wps="http://schemas.microsoft.com/office/word/2010/wordprocessingShape" mc:Ignorable="w14 w15 w16se w16cid w16 w16cex w16sdtdh wp14">
+  <w15:person w15:author="Gyovane Souzza">
+    <w15:presenceInfo w15:providerId="Windows Live" w15:userId="eed59d4ebf12600b"/>
+  </w15:person>
+</w15:people>
+</file>
+
 <file path=word/styles.xml><?xml version="1.0" encoding="utf-8"?>
-<w:styles xmlns:mc="http://schemas.openxmlformats.org/markup-compatibility/2006" xmlns:r="http://schemas.openxmlformats.org/officeDocument/2006/relationships" xmlns:w="http://schemas.openxmlformats.org/wordprocessingml/2006/main" xmlns:w14="http://schemas.microsoft.com/office/word/2010/wordml" xmlns:w15="http://schemas.microsoft.com/office/word/2012/wordml" xmlns:w16se="http://schemas.microsoft.com/office/word/2015/wordml/symex" mc:Ignorable="w14 w15 w16se">
+<w:styles xmlns:mc="http://schemas.openxmlformats.org/markup-compatibility/2006" xmlns:r="http://schemas.openxmlformats.org/officeDocument/2006/relationships" xmlns:w="http://schemas.openxmlformats.org/wordprocessingml/2006/main" xmlns:w14="http://schemas.microsoft.com/office/word/2010/wordml" xmlns:w15="http://schemas.microsoft.com/office/word/2012/wordml" xmlns:w16cex="http://schemas.microsoft.com/office/word/2018/wordml/cex" xmlns:w16cid="http://schemas.microsoft.com/office/word/2016/wordml/cid" xmlns:w16="http://schemas.microsoft.com/office/word/2018/wordml" xmlns:w16sdtdh="http://schemas.microsoft.com/office/word/2020/wordml/sdtdatahash" xmlns:w16se="http://schemas.microsoft.com/office/word/2015/wordml/symex" mc:Ignorable="w14 w15 w16se w16cid w16 w16cex w16sdtdh">
   <w:docDefaults>
     <w:rPrDefault>
       <w:rPr>
@@ -894,7 +907,7 @@
       </w:pPr>
     </w:pPrDefault>
   </w:docDefaults>
-  <w:latentStyles w:defLockedState="0" w:defUIPriority="99" w:defSemiHidden="0" w:defUnhideWhenUsed="0" w:defQFormat="0" w:count="371">
+  <w:latentStyles w:defLockedState="0" w:defUIPriority="99" w:defSemiHidden="0" w:defUnhideWhenUsed="0" w:defQFormat="0" w:count="376">
     <w:lsdException w:name="Normal" w:uiPriority="0" w:qFormat="1"/>
     <w:lsdException w:name="heading 1" w:uiPriority="9" w:qFormat="1"/>
     <w:lsdException w:name="heading 2" w:semiHidden="1" w:uiPriority="9" w:unhideWhenUsed="1" w:qFormat="1"/>
@@ -1000,7 +1013,6 @@
     <w:lsdException w:name="HTML Sample" w:semiHidden="1" w:unhideWhenUsed="1"/>
     <w:lsdException w:name="HTML Typewriter" w:semiHidden="1" w:unhideWhenUsed="1"/>
     <w:lsdException w:name="HTML Variable" w:semiHidden="1" w:unhideWhenUsed="1"/>
-    <w:lsdException w:name="Normal Table" w:semiHidden="1" w:unhideWhenUsed="1"/>
     <w:lsdException w:name="annotation subject" w:semiHidden="1" w:unhideWhenUsed="1"/>
     <w:lsdException w:name="No List" w:semiHidden="1" w:unhideWhenUsed="1"/>
     <w:lsdException w:name="Outline List 1" w:semiHidden="1" w:unhideWhenUsed="1"/>
@@ -1043,11 +1055,8 @@
     <w:lsdException w:name="Table Contemporary" w:semiHidden="1" w:unhideWhenUsed="1"/>
     <w:lsdException w:name="Table Elegant" w:semiHidden="1" w:unhideWhenUsed="1"/>
     <w:lsdException w:name="Table Professional" w:semiHidden="1" w:unhideWhenUsed="1"/>
-    <w:lsdException w:name="Table Subtle 1" w:semiHidden="1" w:unhideWhenUsed="1"/>
     <w:lsdException w:name="Table Subtle 2" w:semiHidden="1" w:unhideWhenUsed="1"/>
     <w:lsdException w:name="Table Web 1" w:semiHidden="1" w:unhideWhenUsed="1"/>
-    <w:lsdException w:name="Table Web 2" w:semiHidden="1" w:unhideWhenUsed="1"/>
-    <w:lsdException w:name="Table Web 3" w:semiHidden="1" w:unhideWhenUsed="1"/>
     <w:lsdException w:name="Balloon Text" w:semiHidden="1" w:unhideWhenUsed="1"/>
     <w:lsdException w:name="Table Grid" w:uiPriority="39"/>
     <w:lsdException w:name="Table Theme" w:semiHidden="1" w:unhideWhenUsed="1"/>
@@ -1266,6 +1275,11 @@
     <w:lsdException w:name="List Table 5 Dark Accent 6" w:uiPriority="50"/>
     <w:lsdException w:name="List Table 6 Colorful Accent 6" w:uiPriority="51"/>
     <w:lsdException w:name="List Table 7 Colorful Accent 6" w:uiPriority="52"/>
+    <w:lsdException w:name="Mention" w:semiHidden="1" w:unhideWhenUsed="1"/>
+    <w:lsdException w:name="Smart Hyperlink" w:semiHidden="1" w:unhideWhenUsed="1"/>
+    <w:lsdException w:name="Hashtag" w:semiHidden="1" w:unhideWhenUsed="1"/>
+    <w:lsdException w:name="Unresolved Mention" w:semiHidden="1" w:unhideWhenUsed="1"/>
+    <w:lsdException w:name="Smart Link" w:semiHidden="1" w:unhideWhenUsed="1"/>
   </w:latentStyles>
   <w:style w:type="paragraph" w:default="1" w:styleId="Normal">
     <w:name w:val="Normal"/>

</xml_diff>